<commit_message>
Requisiti e casi d’uso
</commit_message>
<xml_diff>
--- a/Deliverables/Edil CommerceDesign_RA.docx
+++ b/Deliverables/Edil CommerceDesign_RA.docx
@@ -9796,7 +9796,23 @@
                 <w:sz w:val="22"/>
                 <w:szCs w:val="22"/>
               </w:rPr>
-              <w:t>Il sistema elabora l’ordine, continua con UC_10.</w:t>
+              <w:t>Il sistema elabora l’ordine, continua con UC_</w:t>
+            </w:r>
+            <w:r>
+              <w:rPr>
+                <w:rFonts w:ascii="Calibri Light" w:hAnsi="Calibri Light"/>
+                <w:sz w:val="22"/>
+                <w:szCs w:val="22"/>
+              </w:rPr>
+              <w:t>9</w:t>
+            </w:r>
+            <w:r>
+              <w:rPr>
+                <w:rFonts w:ascii="Calibri Light" w:hAnsi="Calibri Light"/>
+                <w:sz w:val="22"/>
+                <w:szCs w:val="22"/>
+              </w:rPr>
+              <w:t>.</w:t>
             </w:r>
           </w:p>
           <w:p>

</xml_diff>